<commit_message>
wordCount and layout fix
</commit_message>
<xml_diff>
--- a/backend execution flow.docx
+++ b/backend execution flow.docx
@@ -39,7 +39,15 @@
         <w:t>databases</w:t>
       </w:r>
       <w:r>
-        <w:t xml:space="preserve">, like firestore. To simplify the connection, </w:t>
+        <w:t xml:space="preserve">, like </w:t>
+      </w:r>
+      <w:proofErr w:type="spellStart"/>
+      <w:r>
+        <w:t>firestore</w:t>
+      </w:r>
+      <w:proofErr w:type="spellEnd"/>
+      <w:r>
+        <w:t xml:space="preserve">. To simplify the connection, </w:t>
       </w:r>
       <w:r>
         <w:t xml:space="preserve">a </w:t>
@@ -48,8 +56,13 @@
         <w:t>collection roughly</w:t>
       </w:r>
       <w:r>
-        <w:t xml:space="preserve"> corresponds to a table in SQL</w:t>
-      </w:r>
+        <w:t xml:space="preserve"> corresponds to a table in </w:t>
+      </w:r>
+      <w:proofErr w:type="gramStart"/>
+      <w:r>
+        <w:t>SQL</w:t>
+      </w:r>
+      <w:proofErr w:type="gramEnd"/>
       <w:r>
         <w:t xml:space="preserve"> and a document corresponds to a row in a table in </w:t>
       </w:r>
@@ -95,6 +108,7 @@
       <w:r>
         <w:t>{</w:t>
       </w:r>
+      <w:proofErr w:type="spellStart"/>
       <w:r>
         <w:rPr>
           <w:u w:val="single"/>
@@ -113,6 +127,7 @@
         </w:rPr>
         <w:t>d</w:t>
       </w:r>
+      <w:proofErr w:type="spellEnd"/>
       <w:r>
         <w:t>, name, email, creation date, last seen …</w:t>
       </w:r>
@@ -134,6 +149,7 @@
       <w:r>
         <w:t>ists {</w:t>
       </w:r>
+      <w:proofErr w:type="spellStart"/>
       <w:r>
         <w:rPr>
           <w:u w:val="single"/>
@@ -152,8 +168,17 @@
         </w:rPr>
         <w:t>d</w:t>
       </w:r>
-      <w:r>
-        <w:t>, name, description, isDefault, visibility …</w:t>
+      <w:proofErr w:type="spellEnd"/>
+      <w:r>
+        <w:t xml:space="preserve">, name, description, </w:t>
+      </w:r>
+      <w:proofErr w:type="spellStart"/>
+      <w:r>
+        <w:t>isDefault</w:t>
+      </w:r>
+      <w:proofErr w:type="spellEnd"/>
+      <w:r>
+        <w:t>, visibility …</w:t>
       </w:r>
       <w:r>
         <w:t>}</w:t>
@@ -173,24 +198,41 @@
       <w:r>
         <w:t xml:space="preserve"> {</w:t>
       </w:r>
+      <w:proofErr w:type="spellStart"/>
       <w:r>
         <w:rPr>
           <w:u w:val="single"/>
         </w:rPr>
         <w:t>wordId</w:t>
       </w:r>
-      <w:r>
-        <w:t>, captureId</w:t>
-      </w:r>
-      <w:r>
-        <w:t>, addAt</w:t>
-      </w:r>
-      <w:r>
-        <w:t xml:space="preserve"> … </w:t>
+      <w:proofErr w:type="spellEnd"/>
+      <w:r>
+        <w:t xml:space="preserve">, </w:t>
+      </w:r>
+      <w:proofErr w:type="spellStart"/>
+      <w:r>
+        <w:t>captureId</w:t>
+      </w:r>
+      <w:proofErr w:type="spellEnd"/>
+      <w:r>
+        <w:t xml:space="preserve">, </w:t>
+      </w:r>
+      <w:proofErr w:type="spellStart"/>
+      <w:r>
+        <w:t>addAt</w:t>
+      </w:r>
+      <w:proofErr w:type="spellEnd"/>
+      <w:r>
+        <w:t xml:space="preserve"> </w:t>
+      </w:r>
+      <w:proofErr w:type="gramStart"/>
+      <w:r>
+        <w:t xml:space="preserve">… </w:t>
       </w:r>
       <w:r>
         <w:t>}</w:t>
       </w:r>
+      <w:proofErr w:type="gramEnd"/>
     </w:p>
     <w:p>
       <w:pPr>
@@ -206,15 +248,54 @@
       <w:r>
         <w:t xml:space="preserve"> {</w:t>
       </w:r>
+      <w:proofErr w:type="spellStart"/>
       <w:r>
         <w:rPr>
           <w:u w:val="single"/>
         </w:rPr>
         <w:t>captureId</w:t>
       </w:r>
-      <w:r>
-        <w:t>, uId, wordId, originalWord, translatedWord, URL … }</w:t>
-      </w:r>
+      <w:proofErr w:type="spellEnd"/>
+      <w:r>
+        <w:t xml:space="preserve">, </w:t>
+      </w:r>
+      <w:proofErr w:type="spellStart"/>
+      <w:r>
+        <w:t>uId</w:t>
+      </w:r>
+      <w:proofErr w:type="spellEnd"/>
+      <w:r>
+        <w:t xml:space="preserve">, </w:t>
+      </w:r>
+      <w:proofErr w:type="spellStart"/>
+      <w:r>
+        <w:t>wordId</w:t>
+      </w:r>
+      <w:proofErr w:type="spellEnd"/>
+      <w:r>
+        <w:t xml:space="preserve">, </w:t>
+      </w:r>
+      <w:proofErr w:type="spellStart"/>
+      <w:r>
+        <w:t>originalWord</w:t>
+      </w:r>
+      <w:proofErr w:type="spellEnd"/>
+      <w:r>
+        <w:t xml:space="preserve">, </w:t>
+      </w:r>
+      <w:proofErr w:type="spellStart"/>
+      <w:r>
+        <w:t>translatedWord</w:t>
+      </w:r>
+      <w:proofErr w:type="spellEnd"/>
+      <w:r>
+        <w:t xml:space="preserve">, URL </w:t>
+      </w:r>
+      <w:proofErr w:type="gramStart"/>
+      <w:r>
+        <w:t>… }</w:t>
+      </w:r>
+      <w:proofErr w:type="gramEnd"/>
     </w:p>
     <w:p>
       <w:pPr>
@@ -223,6 +304,7 @@
       <w:r>
         <w:t>|__flashcards {</w:t>
       </w:r>
+      <w:proofErr w:type="spellStart"/>
       <w:r>
         <w:rPr>
           <w:u w:val="single"/>
@@ -241,9 +323,31 @@
         </w:rPr>
         <w:t>d</w:t>
       </w:r>
-      <w:r>
-        <w:t>, captureID, createdAt, originalWord</w:t>
-      </w:r>
+      <w:proofErr w:type="spellEnd"/>
+      <w:r>
+        <w:t xml:space="preserve">, </w:t>
+      </w:r>
+      <w:proofErr w:type="spellStart"/>
+      <w:r>
+        <w:t>captureID</w:t>
+      </w:r>
+      <w:proofErr w:type="spellEnd"/>
+      <w:r>
+        <w:t xml:space="preserve">, </w:t>
+      </w:r>
+      <w:proofErr w:type="spellStart"/>
+      <w:r>
+        <w:t>createdAt</w:t>
+      </w:r>
+      <w:proofErr w:type="spellEnd"/>
+      <w:r>
+        <w:t xml:space="preserve">, </w:t>
+      </w:r>
+      <w:proofErr w:type="spellStart"/>
+      <w:r>
+        <w:t>originalWord</w:t>
+      </w:r>
+      <w:proofErr w:type="spellEnd"/>
       <w:r>
         <w:t xml:space="preserve"> …</w:t>
       </w:r>
@@ -266,6 +370,7 @@
       <w:r>
         <w:t xml:space="preserve"> {</w:t>
       </w:r>
+      <w:proofErr w:type="spellStart"/>
       <w:r>
         <w:rPr>
           <w:u w:val="single"/>
@@ -278,11 +383,46 @@
         </w:rPr>
         <w:t>d</w:t>
       </w:r>
-      <w:r>
-        <w:t xml:space="preserve">, originalWord, translation[], </w:t>
-      </w:r>
-      <w:r>
-        <w:t>curation[createdBy, createdAt …] …</w:t>
+      <w:proofErr w:type="spellEnd"/>
+      <w:r>
+        <w:t xml:space="preserve">, </w:t>
+      </w:r>
+      <w:proofErr w:type="spellStart"/>
+      <w:r>
+        <w:t>originalWord</w:t>
+      </w:r>
+      <w:proofErr w:type="spellEnd"/>
+      <w:r>
+        <w:t xml:space="preserve">, </w:t>
+      </w:r>
+      <w:proofErr w:type="gramStart"/>
+      <w:r>
+        <w:t>translation[</w:t>
+      </w:r>
+      <w:proofErr w:type="gramEnd"/>
+      <w:r>
+        <w:t xml:space="preserve">], </w:t>
+      </w:r>
+      <w:proofErr w:type="gramStart"/>
+      <w:r>
+        <w:t>curation[</w:t>
+      </w:r>
+      <w:proofErr w:type="spellStart"/>
+      <w:proofErr w:type="gramEnd"/>
+      <w:r>
+        <w:t>createdBy</w:t>
+      </w:r>
+      <w:proofErr w:type="spellEnd"/>
+      <w:r>
+        <w:t xml:space="preserve">, </w:t>
+      </w:r>
+      <w:proofErr w:type="spellStart"/>
+      <w:r>
+        <w:t>createdAt</w:t>
+      </w:r>
+      <w:proofErr w:type="spellEnd"/>
+      <w:r>
+        <w:t xml:space="preserve"> …] …</w:t>
       </w:r>
       <w:r>
         <w:t>}</w:t>
@@ -319,7 +459,15 @@
         <w:t>a document of that collection</w:t>
       </w:r>
       <w:r>
-        <w:t xml:space="preserve">; __ underlines the primary key of collection; [] represents the an array of </w:t>
+        <w:t xml:space="preserve">; __ underlines the primary key of collection; [] represents </w:t>
+      </w:r>
+      <w:proofErr w:type="gramStart"/>
+      <w:r>
+        <w:t>the an</w:t>
+      </w:r>
+      <w:proofErr w:type="gramEnd"/>
+      <w:r>
+        <w:t xml:space="preserve"> array of </w:t>
       </w:r>
       <w:r>
         <w:t>values</w:t>
@@ -336,7 +484,15 @@
         <w:t xml:space="preserve">By default, each user will have a list called “vocabulary list” </w:t>
       </w:r>
       <w:r>
-        <w:t>with [isDefault == true]</w:t>
+        <w:t>with [</w:t>
+      </w:r>
+      <w:proofErr w:type="spellStart"/>
+      <w:r>
+        <w:t>isDefault</w:t>
+      </w:r>
+      <w:proofErr w:type="spellEnd"/>
+      <w:r>
+        <w:t xml:space="preserve"> == true]</w:t>
       </w:r>
     </w:p>
     <w:p>
@@ -367,13 +523,26 @@
         <w:jc w:val="both"/>
       </w:pPr>
       <w:r>
-        <w:rPr>
-          <w:b/>
-          <w:bCs/>
+        <w:t xml:space="preserve">    </w:t>
+      </w:r>
+      <w:proofErr w:type="spellStart"/>
+      <w:r>
+        <w:rPr>
+          <w:i/>
+          <w:iCs/>
           <w:u w:val="single"/>
         </w:rPr>
         <w:t>uid</w:t>
       </w:r>
+      <w:proofErr w:type="spellEnd"/>
+      <w:r>
+        <w:t xml:space="preserve">: </w:t>
+      </w:r>
+      <w:proofErr w:type="spellStart"/>
+      <w:r>
+        <w:t>userId</w:t>
+      </w:r>
+      <w:proofErr w:type="spellEnd"/>
       <w:r>
         <w:t>,</w:t>
       </w:r>
@@ -381,115 +550,111 @@
     <w:p>
       <w:pPr>
         <w:spacing w:after="0"/>
-        <w:jc w:val="both"/>
-      </w:pPr>
-      <w:r>
-        <w:t xml:space="preserve">        </w:t>
-      </w:r>
-      <w:r>
-        <w:tab/>
-      </w:r>
-      <w:r>
-        <w:rPr>
-          <w:u w:val="single"/>
-        </w:rPr>
+        <w:ind w:firstLine="720"/>
+        <w:jc w:val="both"/>
+      </w:pPr>
+      <w:r>
+        <w:t>    email: "demo.user@example.com",</w:t>
+      </w:r>
+    </w:p>
+    <w:p>
+      <w:pPr>
+        <w:spacing w:after="0"/>
+        <w:ind w:firstLine="720"/>
+        <w:jc w:val="both"/>
+      </w:pPr>
+      <w:r>
+        <w:t>    password: "password123",</w:t>
+      </w:r>
+    </w:p>
+    <w:p>
+      <w:pPr>
+        <w:spacing w:after="0"/>
+        <w:ind w:firstLine="720"/>
+        <w:jc w:val="both"/>
+      </w:pPr>
+      <w:r>
+        <w:t xml:space="preserve">    </w:t>
+      </w:r>
+      <w:proofErr w:type="spellStart"/>
+      <w:r>
         <w:t>displayName</w:t>
       </w:r>
-      <w:r>
-        <w:t>,</w:t>
-      </w:r>
-    </w:p>
-    <w:p>
-      <w:pPr>
-        <w:spacing w:after="0"/>
-        <w:jc w:val="both"/>
-      </w:pPr>
-      <w:r>
-        <w:t>       </w:t>
-      </w:r>
-      <w:r>
-        <w:tab/>
-      </w:r>
-      <w:r>
-        <w:rPr>
-          <w:u w:val="single"/>
-        </w:rPr>
-        <w:t>email</w:t>
-      </w:r>
-      <w:r>
-        <w:t>,</w:t>
-      </w:r>
-    </w:p>
-    <w:p>
-      <w:pPr>
-        <w:spacing w:after="0"/>
-        <w:jc w:val="both"/>
-      </w:pPr>
-      <w:r>
-        <w:t xml:space="preserve">        </w:t>
-      </w:r>
-      <w:r>
-        <w:tab/>
-      </w:r>
-      <w:r>
-        <w:t>createdAt,</w:t>
-      </w:r>
-    </w:p>
-    <w:p>
-      <w:pPr>
-        <w:spacing w:after="0"/>
-        <w:jc w:val="both"/>
-      </w:pPr>
-      <w:r>
-        <w:t xml:space="preserve">        </w:t>
-      </w:r>
-      <w:r>
-        <w:tab/>
-      </w:r>
-      <w:r>
-        <w:t>lastSeen,</w:t>
-      </w:r>
-    </w:p>
-    <w:p>
-      <w:pPr>
-        <w:spacing w:after="0"/>
-        <w:jc w:val="both"/>
-      </w:pPr>
-      <w:r>
-        <w:t xml:space="preserve">        </w:t>
-      </w:r>
-      <w:r>
-        <w:tab/>
-      </w:r>
-      <w:r>
-        <w:rPr>
-          <w:u w:val="single"/>
-        </w:rPr>
-        <w:t>nativeLang</w:t>
-      </w:r>
-      <w:r>
-        <w:t>,</w:t>
-      </w:r>
-    </w:p>
-    <w:p>
-      <w:pPr>
-        <w:spacing w:after="0"/>
-        <w:jc w:val="both"/>
-      </w:pPr>
-      <w:r>
-        <w:t xml:space="preserve">        </w:t>
-      </w:r>
-      <w:r>
-        <w:tab/>
-      </w:r>
-      <w:r>
-        <w:t>preferredTargetLang:</w:t>
-      </w:r>
-      <w:r>
-        <w:t xml:space="preserve"> </w:t>
-      </w:r>
-      <w:r>
-        <w:t xml:space="preserve"> "auto",</w:t>
+      <w:proofErr w:type="spellEnd"/>
+      <w:r>
+        <w:t>: "Demo User",</w:t>
+      </w:r>
+    </w:p>
+    <w:p>
+      <w:pPr>
+        <w:spacing w:after="0"/>
+        <w:ind w:firstLine="720"/>
+        <w:jc w:val="both"/>
+      </w:pPr>
+      <w:r>
+        <w:t xml:space="preserve">    </w:t>
+      </w:r>
+      <w:proofErr w:type="spellStart"/>
+      <w:r>
+        <w:t>preferredLang</w:t>
+      </w:r>
+      <w:proofErr w:type="spellEnd"/>
+      <w:r>
+        <w:t>: "it",</w:t>
+      </w:r>
+    </w:p>
+    <w:p>
+      <w:pPr>
+        <w:spacing w:after="0"/>
+        <w:ind w:firstLine="720"/>
+        <w:jc w:val="both"/>
+      </w:pPr>
+      <w:r>
+        <w:t xml:space="preserve">    </w:t>
+      </w:r>
+      <w:proofErr w:type="spellStart"/>
+      <w:r>
+        <w:t>avatarId</w:t>
+      </w:r>
+      <w:proofErr w:type="spellEnd"/>
+      <w:r>
+        <w:t>: 1,</w:t>
+      </w:r>
+    </w:p>
+    <w:p>
+      <w:pPr>
+        <w:spacing w:after="0"/>
+        <w:ind w:firstLine="720"/>
+        <w:jc w:val="both"/>
+      </w:pPr>
+      <w:r>
+        <w:t xml:space="preserve">    </w:t>
+      </w:r>
+      <w:proofErr w:type="spellStart"/>
+      <w:r>
+        <w:t>createdAt</w:t>
+      </w:r>
+      <w:proofErr w:type="spellEnd"/>
+      <w:r>
+        <w:t>: now,</w:t>
+      </w:r>
+    </w:p>
+    <w:p>
+      <w:pPr>
+        <w:spacing w:after="0"/>
+        <w:ind w:firstLine="720"/>
+        <w:jc w:val="both"/>
+      </w:pPr>
+      <w:r>
+        <w:t xml:space="preserve">    </w:t>
+      </w:r>
+      <w:proofErr w:type="spellStart"/>
+      <w:r>
+        <w:t>lastSeen</w:t>
+      </w:r>
+      <w:proofErr w:type="spellEnd"/>
+      <w:r>
+        <w:t>: now</w:t>
       </w:r>
     </w:p>
     <w:p>
@@ -525,6 +690,7 @@
       <w:r>
         <w:tab/>
       </w:r>
+      <w:proofErr w:type="spellStart"/>
       <w:r>
         <w:rPr>
           <w:b/>
@@ -533,6 +699,7 @@
         </w:rPr>
         <w:t>captureId</w:t>
       </w:r>
+      <w:proofErr w:type="spellEnd"/>
       <w:r>
         <w:t>,</w:t>
       </w:r>
@@ -551,12 +718,14 @@
       <w:r>
         <w:tab/>
       </w:r>
+      <w:proofErr w:type="spellStart"/>
       <w:r>
         <w:rPr>
           <w:u w:val="single"/>
         </w:rPr>
         <w:t>uid</w:t>
       </w:r>
+      <w:proofErr w:type="spellEnd"/>
       <w:r>
         <w:t>,</w:t>
       </w:r>
@@ -575,12 +744,14 @@
       <w:r>
         <w:tab/>
       </w:r>
+      <w:proofErr w:type="spellStart"/>
       <w:r>
         <w:rPr>
           <w:u w:val="single"/>
         </w:rPr>
         <w:t>objectName</w:t>
       </w:r>
+      <w:proofErr w:type="spellEnd"/>
       <w:r>
         <w:t>,</w:t>
       </w:r>
@@ -638,8 +809,13 @@
       <w:r>
         <w:tab/>
       </w:r>
-      <w:r>
-        <w:t>imageMimeType,</w:t>
+      <w:proofErr w:type="spellStart"/>
+      <w:r>
+        <w:t>imageMimeType</w:t>
+      </w:r>
+      <w:proofErr w:type="spellEnd"/>
+      <w:r>
+        <w:t>,</w:t>
       </w:r>
     </w:p>
     <w:p>
@@ -656,8 +832,13 @@
       <w:r>
         <w:tab/>
       </w:r>
-      <w:r>
-        <w:t>imageSizeBytes,</w:t>
+      <w:proofErr w:type="spellStart"/>
+      <w:r>
+        <w:t>imageSizeBytes</w:t>
+      </w:r>
+      <w:proofErr w:type="spellEnd"/>
+      <w:r>
+        <w:t>,</w:t>
       </w:r>
     </w:p>
     <w:p>
@@ -666,12 +847,14 @@
         <w:ind w:left="720" w:firstLine="720"/>
         <w:jc w:val="both"/>
       </w:pPr>
+      <w:proofErr w:type="spellStart"/>
       <w:r>
         <w:rPr>
           <w:u w:val="single"/>
         </w:rPr>
         <w:t>wordId</w:t>
       </w:r>
+      <w:proofErr w:type="spellEnd"/>
       <w:r>
         <w:t>,</w:t>
       </w:r>
@@ -690,12 +873,14 @@
       <w:r>
         <w:tab/>
       </w:r>
+      <w:proofErr w:type="spellStart"/>
       <w:r>
         <w:t>translated</w:t>
       </w:r>
       <w:r>
         <w:t>Word</w:t>
       </w:r>
+      <w:proofErr w:type="spellEnd"/>
       <w:r>
         <w:t>,</w:t>
       </w:r>
@@ -714,12 +899,14 @@
       <w:r>
         <w:tab/>
       </w:r>
+      <w:proofErr w:type="spellStart"/>
       <w:r>
         <w:rPr>
           <w:u w:val="single"/>
         </w:rPr>
         <w:t>targetLang</w:t>
       </w:r>
+      <w:proofErr w:type="spellEnd"/>
       <w:r>
         <w:t>,</w:t>
       </w:r>
@@ -739,7 +926,15 @@
         <w:tab/>
       </w:r>
       <w:r>
-        <w:t>status: "pending_translation"</w:t>
+        <w:t>status: "</w:t>
+      </w:r>
+      <w:proofErr w:type="spellStart"/>
+      <w:r>
+        <w:t>pending_translation</w:t>
+      </w:r>
+      <w:proofErr w:type="spellEnd"/>
+      <w:r>
+        <w:t>"</w:t>
       </w:r>
       <w:r>
         <w:t xml:space="preserve"> or “</w:t>
@@ -768,16 +963,22 @@
       <w:r>
         <w:tab/>
       </w:r>
-      <w:r>
-        <w:t>createdAt,</w:t>
-      </w:r>
-    </w:p>
-    <w:p>
-      <w:pPr>
-        <w:spacing w:after="0"/>
-        <w:jc w:val="both"/>
-      </w:pPr>
-      <w:r>
+      <w:proofErr w:type="spellStart"/>
+      <w:r>
+        <w:t>createdAt</w:t>
+      </w:r>
+      <w:proofErr w:type="spellEnd"/>
+      <w:r>
+        <w:t>,</w:t>
+      </w:r>
+    </w:p>
+    <w:p>
+      <w:pPr>
+        <w:spacing w:after="0"/>
+        <w:jc w:val="both"/>
+      </w:pPr>
+      <w:r>
+        <w:lastRenderedPageBreak/>
         <w:t xml:space="preserve">    </w:t>
       </w:r>
       <w:r>
@@ -803,7 +1004,6 @@
           <w:i/>
           <w:iCs/>
         </w:rPr>
-        <w:lastRenderedPageBreak/>
         <w:t>flashcard</w:t>
       </w:r>
       <w:r>
@@ -824,6 +1024,7 @@
       <w:r>
         <w:tab/>
       </w:r>
+      <w:proofErr w:type="spellStart"/>
       <w:r>
         <w:rPr>
           <w:b/>
@@ -832,6 +1033,7 @@
         </w:rPr>
         <w:t>fcId</w:t>
       </w:r>
+      <w:proofErr w:type="spellEnd"/>
       <w:r>
         <w:t>,</w:t>
       </w:r>
@@ -850,12 +1052,14 @@
       <w:r>
         <w:tab/>
       </w:r>
+      <w:proofErr w:type="spellStart"/>
       <w:r>
         <w:rPr>
           <w:u w:val="single"/>
         </w:rPr>
         <w:t>captureId</w:t>
       </w:r>
+      <w:proofErr w:type="spellEnd"/>
       <w:r>
         <w:t>,</w:t>
       </w:r>
@@ -874,12 +1078,14 @@
       <w:r>
         <w:tab/>
       </w:r>
+      <w:proofErr w:type="spellStart"/>
       <w:r>
         <w:rPr>
           <w:u w:val="single"/>
         </w:rPr>
         <w:t>wordId</w:t>
       </w:r>
+      <w:proofErr w:type="spellEnd"/>
       <w:r>
         <w:t>,</w:t>
       </w:r>
@@ -898,12 +1104,14 @@
       <w:r>
         <w:tab/>
       </w:r>
+      <w:proofErr w:type="spellStart"/>
       <w:r>
         <w:t>original</w:t>
       </w:r>
       <w:r>
         <w:t>Word</w:t>
       </w:r>
+      <w:proofErr w:type="spellEnd"/>
       <w:r>
         <w:t>,</w:t>
       </w:r>
@@ -919,12 +1127,14 @@
       <w:r>
         <w:tab/>
       </w:r>
+      <w:proofErr w:type="spellStart"/>
       <w:r>
         <w:t>translated</w:t>
       </w:r>
       <w:r>
         <w:t>Word</w:t>
       </w:r>
+      <w:proofErr w:type="spellEnd"/>
       <w:r>
         <w:t>,</w:t>
       </w:r>
@@ -943,8 +1153,13 @@
       <w:r>
         <w:tab/>
       </w:r>
-      <w:r>
-        <w:t>targetLang,</w:t>
+      <w:proofErr w:type="spellStart"/>
+      <w:r>
+        <w:t>targetLang</w:t>
+      </w:r>
+      <w:proofErr w:type="spellEnd"/>
+      <w:r>
+        <w:t>,</w:t>
       </w:r>
     </w:p>
     <w:p>
@@ -982,8 +1197,15 @@
       <w:r>
         <w:tab/>
       </w:r>
-      <w:r>
-        <w:t>createdBy,</w:t>
+      <w:proofErr w:type="spellStart"/>
+      <w:proofErr w:type="gramStart"/>
+      <w:r>
+        <w:t>createdBy</w:t>
+      </w:r>
+      <w:proofErr w:type="spellEnd"/>
+      <w:proofErr w:type="gramEnd"/>
+      <w:r>
+        <w:t>,</w:t>
       </w:r>
     </w:p>
     <w:p>
@@ -998,8 +1220,13 @@
       <w:r>
         <w:tab/>
       </w:r>
-      <w:r>
-        <w:t>createdAt,</w:t>
+      <w:proofErr w:type="spellStart"/>
+      <w:r>
+        <w:t>createdAt</w:t>
+      </w:r>
+      <w:proofErr w:type="spellEnd"/>
+      <w:r>
+        <w:t>,</w:t>
       </w:r>
     </w:p>
     <w:p>
@@ -1016,9 +1243,11 @@
       <w:r>
         <w:tab/>
       </w:r>
+      <w:proofErr w:type="gramStart"/>
       <w:r>
         <w:t>description</w:t>
       </w:r>
+      <w:proofErr w:type="gramEnd"/>
     </w:p>
     <w:p>
       <w:pPr>
@@ -1071,6 +1300,7 @@
       <w:r>
         <w:tab/>
       </w:r>
+      <w:proofErr w:type="spellStart"/>
       <w:r>
         <w:rPr>
           <w:b/>
@@ -1079,6 +1309,7 @@
         </w:rPr>
         <w:t>listId</w:t>
       </w:r>
+      <w:proofErr w:type="spellEnd"/>
       <w:r>
         <w:t>,</w:t>
       </w:r>
@@ -1097,12 +1328,14 @@
       <w:r>
         <w:tab/>
       </w:r>
+      <w:proofErr w:type="spellStart"/>
       <w:r>
         <w:rPr>
           <w:u w:val="single"/>
         </w:rPr>
         <w:t>listName</w:t>
       </w:r>
+      <w:proofErr w:type="spellEnd"/>
       <w:r>
         <w:t>,</w:t>
       </w:r>
@@ -1139,14 +1372,32 @@
       <w:r>
         <w:tab/>
       </w:r>
-      <w:r>
-        <w:t>listLanguage: [nativeLang.</w:t>
+      <w:proofErr w:type="spellStart"/>
+      <w:r>
+        <w:t>listLanguage</w:t>
+      </w:r>
+      <w:proofErr w:type="spellEnd"/>
+      <w:r>
+        <w:t>: [</w:t>
+      </w:r>
+      <w:proofErr w:type="spellStart"/>
+      <w:r>
+        <w:t>nativeLang</w:t>
+      </w:r>
+      <w:proofErr w:type="spellEnd"/>
+      <w:r>
+        <w:t>.</w:t>
       </w:r>
       <w:r>
         <w:t xml:space="preserve"> </w:t>
       </w:r>
-      <w:r>
-        <w:t>preferredTargetLang],</w:t>
+      <w:proofErr w:type="spellStart"/>
+      <w:r>
+        <w:t>preferredTargetLang</w:t>
+      </w:r>
+      <w:proofErr w:type="spellEnd"/>
+      <w:r>
+        <w:t>],</w:t>
       </w:r>
     </w:p>
     <w:p>
@@ -1163,8 +1414,13 @@
       <w:r>
         <w:tab/>
       </w:r>
-      <w:r>
-        <w:t>isDefault,</w:t>
+      <w:proofErr w:type="spellStart"/>
+      <w:r>
+        <w:t>isDefault</w:t>
+      </w:r>
+      <w:proofErr w:type="spellEnd"/>
+      <w:r>
+        <w:t>,</w:t>
       </w:r>
     </w:p>
     <w:p>
@@ -1202,8 +1458,13 @@
       <w:r>
         <w:tab/>
       </w:r>
-      <w:r>
-        <w:t>createdAt,</w:t>
+      <w:proofErr w:type="spellStart"/>
+      <w:r>
+        <w:t>createdAt</w:t>
+      </w:r>
+      <w:proofErr w:type="spellEnd"/>
+      <w:r>
+        <w:t>,</w:t>
       </w:r>
     </w:p>
     <w:p>
@@ -1220,9 +1481,11 @@
       <w:r>
         <w:tab/>
       </w:r>
+      <w:proofErr w:type="spellStart"/>
       <w:r>
         <w:t>updatedAt</w:t>
       </w:r>
+      <w:proofErr w:type="spellEnd"/>
       <w:r>
         <w:t>,</w:t>
       </w:r>
@@ -1238,8 +1501,13 @@
       <w:r>
         <w:tab/>
       </w:r>
-      <w:r>
-        <w:t>wordCount: 0</w:t>
+      <w:proofErr w:type="spellStart"/>
+      <w:r>
+        <w:t>wordCount</w:t>
+      </w:r>
+      <w:proofErr w:type="spellEnd"/>
+      <w:r>
+        <w:t>: 0</w:t>
       </w:r>
     </w:p>
     <w:p>
@@ -1284,12 +1552,14 @@
       <w:r>
         <w:t xml:space="preserve">        </w:t>
       </w:r>
+      <w:proofErr w:type="spellStart"/>
       <w:r>
         <w:rPr>
           <w:u w:val="single"/>
         </w:rPr>
         <w:t>wordId</w:t>
       </w:r>
+      <w:proofErr w:type="spellEnd"/>
       <w:r>
         <w:t>,</w:t>
       </w:r>
@@ -1301,7 +1571,15 @@
         <w:jc w:val="both"/>
       </w:pPr>
       <w:r>
-        <w:t>        originalWord,</w:t>
+        <w:t xml:space="preserve">        </w:t>
+      </w:r>
+      <w:proofErr w:type="spellStart"/>
+      <w:r>
+        <w:t>originalWord</w:t>
+      </w:r>
+      <w:proofErr w:type="spellEnd"/>
+      <w:r>
+        <w:t>,</w:t>
       </w:r>
     </w:p>
     <w:p>
@@ -1311,7 +1589,15 @@
         <w:jc w:val="both"/>
       </w:pPr>
       <w:r>
-        <w:t>        translatedWord,</w:t>
+        <w:t xml:space="preserve">        </w:t>
+      </w:r>
+      <w:proofErr w:type="spellStart"/>
+      <w:r>
+        <w:t>translatedWord</w:t>
+      </w:r>
+      <w:proofErr w:type="spellEnd"/>
+      <w:r>
+        <w:t>,</w:t>
       </w:r>
     </w:p>
     <w:p>
@@ -1321,7 +1607,15 @@
         <w:jc w:val="both"/>
       </w:pPr>
       <w:r>
-        <w:t>        originalLang,</w:t>
+        <w:t xml:space="preserve">        </w:t>
+      </w:r>
+      <w:proofErr w:type="spellStart"/>
+      <w:r>
+        <w:t>originalLang</w:t>
+      </w:r>
+      <w:proofErr w:type="spellEnd"/>
+      <w:r>
+        <w:t>,</w:t>
       </w:r>
     </w:p>
     <w:p>
@@ -1331,7 +1625,15 @@
         <w:jc w:val="both"/>
       </w:pPr>
       <w:r>
-        <w:t>        translatedLang,</w:t>
+        <w:t xml:space="preserve">        </w:t>
+      </w:r>
+      <w:proofErr w:type="spellStart"/>
+      <w:r>
+        <w:t>translatedLang</w:t>
+      </w:r>
+      <w:proofErr w:type="spellEnd"/>
+      <w:r>
+        <w:t>,</w:t>
       </w:r>
     </w:p>
     <w:p>
@@ -1343,12 +1645,14 @@
       <w:r>
         <w:t xml:space="preserve">        </w:t>
       </w:r>
+      <w:proofErr w:type="spellStart"/>
       <w:r>
         <w:rPr>
           <w:u w:val="single"/>
         </w:rPr>
         <w:t>captureId</w:t>
       </w:r>
+      <w:proofErr w:type="spellEnd"/>
       <w:r>
         <w:t>,</w:t>
       </w:r>
@@ -1370,8 +1674,13 @@
         <w:jc w:val="both"/>
       </w:pPr>
       <w:r>
-        <w:t>        addedAt</w:t>
-      </w:r>
+        <w:t xml:space="preserve">        </w:t>
+      </w:r>
+      <w:proofErr w:type="spellStart"/>
+      <w:r>
+        <w:t>addedAt</w:t>
+      </w:r>
+      <w:proofErr w:type="spellEnd"/>
       <w:r>
         <w:t>,</w:t>
       </w:r>
@@ -1452,6 +1761,7 @@
         <w:ind w:firstLine="720"/>
         <w:jc w:val="both"/>
       </w:pPr>
+      <w:proofErr w:type="spellStart"/>
       <w:r>
         <w:rPr>
           <w:b/>
@@ -1460,6 +1770,7 @@
         </w:rPr>
         <w:t>wordId</w:t>
       </w:r>
+      <w:proofErr w:type="spellEnd"/>
       <w:r>
         <w:t>,</w:t>
       </w:r>
@@ -1476,6 +1787,7 @@
       <w:r>
         <w:tab/>
       </w:r>
+      <w:proofErr w:type="spellStart"/>
       <w:r>
         <w:rPr>
           <w:u w:val="single"/>
@@ -1488,6 +1800,7 @@
         </w:rPr>
         <w:t>Word</w:t>
       </w:r>
+      <w:proofErr w:type="spellEnd"/>
       <w:r>
         <w:t>,</w:t>
       </w:r>
@@ -1505,16 +1818,36 @@
         <w:tab/>
       </w:r>
       <w:r>
-        <w:t>translations: { [</w:t>
-      </w:r>
+        <w:t xml:space="preserve">translations: </w:t>
+      </w:r>
+      <w:proofErr w:type="gramStart"/>
+      <w:r>
+        <w:t>{ [</w:t>
+      </w:r>
+      <w:proofErr w:type="spellStart"/>
+      <w:proofErr w:type="gramEnd"/>
       <w:r>
         <w:rPr>
           <w:u w:val="single"/>
         </w:rPr>
         <w:t>targetLang</w:t>
       </w:r>
-      <w:r>
-        <w:t>]: translatedText },</w:t>
+      <w:proofErr w:type="spellEnd"/>
+      <w:r>
+        <w:t xml:space="preserve">]: </w:t>
+      </w:r>
+      <w:proofErr w:type="spellStart"/>
+      <w:proofErr w:type="gramStart"/>
+      <w:r>
+        <w:t>translatedText</w:t>
+      </w:r>
+      <w:proofErr w:type="spellEnd"/>
+      <w:r>
+        <w:t xml:space="preserve"> }</w:t>
+      </w:r>
+      <w:proofErr w:type="gramEnd"/>
+      <w:r>
+        <w:t>,</w:t>
       </w:r>
     </w:p>
     <w:p>
@@ -1530,7 +1863,28 @@
         <w:tab/>
       </w:r>
       <w:r>
-        <w:t>pronunciations: { [targetLang]: pronunciation },</w:t>
+        <w:t xml:space="preserve">pronunciations: </w:t>
+      </w:r>
+      <w:proofErr w:type="gramStart"/>
+      <w:r>
+        <w:t>{ [</w:t>
+      </w:r>
+      <w:proofErr w:type="spellStart"/>
+      <w:proofErr w:type="gramEnd"/>
+      <w:r>
+        <w:t>targetLang</w:t>
+      </w:r>
+      <w:proofErr w:type="spellEnd"/>
+      <w:r>
+        <w:t xml:space="preserve">]: </w:t>
+      </w:r>
+      <w:proofErr w:type="gramStart"/>
+      <w:r>
+        <w:t>pronunciation }</w:t>
+      </w:r>
+      <w:proofErr w:type="gramEnd"/>
+      <w:r>
+        <w:t>,</w:t>
       </w:r>
     </w:p>
     <w:p>
@@ -1816,7 +2170,23 @@
           <w:b/>
           <w:bCs/>
         </w:rPr>
-        <w:t>call firestore service</w:t>
+        <w:t xml:space="preserve">call </w:t>
+      </w:r>
+      <w:proofErr w:type="spellStart"/>
+      <w:r>
+        <w:rPr>
+          <w:b/>
+          <w:bCs/>
+        </w:rPr>
+        <w:t>firestore</w:t>
+      </w:r>
+      <w:proofErr w:type="spellEnd"/>
+      <w:r>
+        <w:rPr>
+          <w:b/>
+          <w:bCs/>
+        </w:rPr>
+        <w:t xml:space="preserve"> service</w:t>
       </w:r>
       <w:r>
         <w:t>, i.e. database to store the</w:t>
@@ -1890,7 +2260,15 @@
         <w:t>present</w:t>
       </w:r>
       <w:r>
-        <w:t xml:space="preserve"> in the db, update the </w:t>
+        <w:t xml:space="preserve"> in the </w:t>
+      </w:r>
+      <w:proofErr w:type="spellStart"/>
+      <w:r>
+        <w:t>db</w:t>
+      </w:r>
+      <w:proofErr w:type="spellEnd"/>
+      <w:r>
+        <w:t xml:space="preserve">, update the </w:t>
       </w:r>
       <w:r>
         <w:t>related</w:t>
@@ -1940,7 +2318,15 @@
         <w:t>, add new value</w:t>
       </w:r>
       <w:r>
-        <w:t xml:space="preserve"> [it: “tavolo”]</w:t>
+        <w:t xml:space="preserve"> [it: “</w:t>
+      </w:r>
+      <w:proofErr w:type="spellStart"/>
+      <w:r>
+        <w:t>tavolo</w:t>
+      </w:r>
+      <w:proofErr w:type="spellEnd"/>
+      <w:r>
+        <w:t>”]</w:t>
       </w:r>
     </w:p>
     <w:p>
@@ -2081,8 +2467,13 @@
         <w:t>If the list does not exist, create the list</w:t>
       </w:r>
       <w:r>
-        <w:t xml:space="preserve"> in the db</w:t>
-      </w:r>
+        <w:t xml:space="preserve"> in the </w:t>
+      </w:r>
+      <w:proofErr w:type="spellStart"/>
+      <w:r>
+        <w:t>db</w:t>
+      </w:r>
+      <w:proofErr w:type="spellEnd"/>
       <w:r>
         <w:t xml:space="preserve"> by naming the list and optionally give a description for the list</w:t>
       </w:r>
@@ -2123,7 +2514,23 @@
         <w:t>items</w:t>
       </w:r>
       <w:r>
-        <w:t>] which stores the words belong to such list by adding the related wordId and URL to the captured image</w:t>
+        <w:t xml:space="preserve">] which </w:t>
+      </w:r>
+      <w:proofErr w:type="gramStart"/>
+      <w:r>
+        <w:t>stores</w:t>
+      </w:r>
+      <w:proofErr w:type="gramEnd"/>
+      <w:r>
+        <w:t xml:space="preserve"> the words belong to such list by adding the related </w:t>
+      </w:r>
+      <w:proofErr w:type="spellStart"/>
+      <w:r>
+        <w:t>wordId</w:t>
+      </w:r>
+      <w:proofErr w:type="spellEnd"/>
+      <w:r>
+        <w:t xml:space="preserve"> and URL to the captured image</w:t>
       </w:r>
     </w:p>
     <w:p>
@@ -2136,7 +2543,15 @@
         <w:jc w:val="both"/>
       </w:pPr>
       <w:r>
-        <w:t>If in the vocabulary list, do the previous step and call the flashcard service to create a flash card to store in the related [</w:t>
+        <w:t xml:space="preserve">If </w:t>
+      </w:r>
+      <w:proofErr w:type="gramStart"/>
+      <w:r>
+        <w:t>in</w:t>
+      </w:r>
+      <w:proofErr w:type="gramEnd"/>
+      <w:r>
+        <w:t xml:space="preserve"> the vocabulary list, do the previous step and call the flashcard service to create a flash card to store in the related [</w:t>
       </w:r>
       <w:r>
         <w:rPr>
@@ -3456,7 +3871,6 @@
   <w:style w:type="character" w:default="1" w:styleId="DefaultParagraphFont">
     <w:name w:val="Default Paragraph Font"/>
     <w:uiPriority w:val="1"/>
-    <w:semiHidden/>
     <w:unhideWhenUsed/>
   </w:style>
   <w:style w:type="table" w:default="1" w:styleId="TableNormal">

</xml_diff>